<commit_message>
update report 4_ sequence diagram
</commit_message>
<xml_diff>
--- a/docs/Reports/tmp/Report4_Quan.docx
+++ b/docs/Reports/tmp/Report4_Quan.docx
@@ -25,14 +25,12 @@
         </w:rPr>
         <w:t xml:space="preserve">Register </w:t>
       </w:r>
-      <w:proofErr w:type="spellStart"/>
-      <w:r>
-        <w:rPr>
-          <w:b/>
-        </w:rPr>
-        <w:t>examming</w:t>
-      </w:r>
-      <w:proofErr w:type="spellEnd"/>
+      <w:r>
+        <w:rPr>
+          <w:b/>
+        </w:rPr>
+        <w:t>exam</w:t>
+      </w:r>
     </w:p>
     <w:p>
       <w:pPr>
@@ -46,14 +44,12 @@
         </w:rPr>
         <w:t xml:space="preserve">Description: This diagram show how nurse register </w:t>
       </w:r>
-      <w:proofErr w:type="spellStart"/>
-      <w:r>
-        <w:rPr>
-          <w:b/>
-        </w:rPr>
-        <w:t>examming</w:t>
-      </w:r>
-      <w:proofErr w:type="spellEnd"/>
+      <w:r>
+        <w:rPr>
+          <w:b/>
+        </w:rPr>
+        <w:t>exam</w:t>
+      </w:r>
       <w:r>
         <w:rPr>
           <w:b/>
@@ -76,8 +72,8 @@
         </w:rPr>
         <w:drawing>
           <wp:inline distT="0" distB="0" distL="0" distR="0">
-            <wp:extent cx="5943600" cy="3895725"/>
-            <wp:effectExtent l="0" t="0" r="0" b="9525"/>
+            <wp:extent cx="5943600" cy="3731260"/>
+            <wp:effectExtent l="0" t="0" r="0" b="2540"/>
             <wp:docPr id="1" name="Picture 1"/>
             <wp:cNvGraphicFramePr>
               <a:graphicFrameLocks xmlns:a="http://schemas.openxmlformats.org/drawingml/2006/main" noChangeAspect="1"/>
@@ -104,7 +100,7 @@
                   <pic:spPr>
                     <a:xfrm>
                       <a:off x="0" y="0"/>
-                      <a:ext cx="5943600" cy="3895725"/>
+                      <a:ext cx="5943600" cy="3731260"/>
                     </a:xfrm>
                     <a:prstGeom prst="rect">
                       <a:avLst/>
@@ -150,14 +146,12 @@
         </w:rPr>
         <w:t xml:space="preserve">&lt;Nurse&gt; Register </w:t>
       </w:r>
-      <w:proofErr w:type="spellStart"/>
-      <w:r>
-        <w:rPr>
-          <w:b/>
-        </w:rPr>
-        <w:t>examming</w:t>
-      </w:r>
-      <w:proofErr w:type="spellEnd"/>
+      <w:r>
+        <w:rPr>
+          <w:b/>
+        </w:rPr>
+        <w:t>exam</w:t>
+      </w:r>
       <w:r>
         <w:rPr>
           <w:b/>
@@ -177,20 +171,31 @@
         </w:rPr>
         <w:t xml:space="preserve">Description: This diagram show how a nurse register </w:t>
       </w:r>
-      <w:proofErr w:type="spellStart"/>
-      <w:r>
-        <w:rPr>
-          <w:b/>
-        </w:rPr>
-        <w:t>examming</w:t>
-      </w:r>
-      <w:proofErr w:type="spellEnd"/>
-      <w:r>
-        <w:rPr>
-          <w:b/>
-        </w:rPr>
-        <w:t xml:space="preserve"> for an old patient.</w:t>
-      </w:r>
+      <w:r>
+        <w:rPr>
+          <w:b/>
+        </w:rPr>
+        <w:t>exam</w:t>
+      </w:r>
+      <w:r>
+        <w:rPr>
+          <w:b/>
+        </w:rPr>
+        <w:t xml:space="preserve"> </w:t>
+      </w:r>
+      <w:r>
+        <w:rPr>
+          <w:b/>
+        </w:rPr>
+        <w:t>for an old patient.</w:t>
+      </w:r>
+    </w:p>
+    <w:p>
+      <w:pPr>
+        <w:rPr>
+          <w:b/>
+        </w:rPr>
+      </w:pPr>
     </w:p>
     <w:p>
       <w:pPr>
@@ -206,9 +211,9 @@
         <w:lastRenderedPageBreak/>
         <w:drawing>
           <wp:inline distT="0" distB="0" distL="0" distR="0">
-            <wp:extent cx="5943600" cy="4523105"/>
+            <wp:extent cx="5943600" cy="4895850"/>
             <wp:effectExtent l="0" t="0" r="0" b="0"/>
-            <wp:docPr id="9" name="Picture 9"/>
+            <wp:docPr id="2" name="Picture 2"/>
             <wp:cNvGraphicFramePr>
               <a:graphicFrameLocks xmlns:a="http://schemas.openxmlformats.org/drawingml/2006/main" noChangeAspect="1"/>
             </wp:cNvGraphicFramePr>
@@ -216,11 +221,11 @@
               <a:graphicData uri="http://schemas.openxmlformats.org/drawingml/2006/picture">
                 <pic:pic xmlns:pic="http://schemas.openxmlformats.org/drawingml/2006/picture">
                   <pic:nvPicPr>
-                    <pic:cNvPr id="9" name="Sequencediagram3.png"/>
+                    <pic:cNvPr id="2" name="Sequencediagram2.png"/>
                     <pic:cNvPicPr/>
                   </pic:nvPicPr>
                   <pic:blipFill>
-                    <a:blip r:embed="rId6">
+                    <a:blip r:embed="rId6" cstate="print">
                       <a:extLst>
                         <a:ext uri="{28A0092B-C50C-407E-A947-70E740481C1C}">
                           <a14:useLocalDpi xmlns:a14="http://schemas.microsoft.com/office/drawing/2010/main" val="0"/>
@@ -234,7 +239,7 @@
                   <pic:spPr>
                     <a:xfrm>
                       <a:off x="0" y="0"/>
-                      <a:ext cx="5943600" cy="4523105"/>
+                      <a:ext cx="5943600" cy="4895850"/>
                     </a:xfrm>
                     <a:prstGeom prst="rect">
                       <a:avLst/>
@@ -305,9 +310,9 @@
         <w:lastRenderedPageBreak/>
         <w:drawing>
           <wp:inline distT="0" distB="0" distL="0" distR="0">
-            <wp:extent cx="5943600" cy="4577080"/>
+            <wp:extent cx="5943600" cy="5016500"/>
             <wp:effectExtent l="0" t="0" r="0" b="0"/>
-            <wp:docPr id="25" name="Picture 25"/>
+            <wp:docPr id="6" name="Picture 6"/>
             <wp:cNvGraphicFramePr>
               <a:graphicFrameLocks xmlns:a="http://schemas.openxmlformats.org/drawingml/2006/main" noChangeAspect="1"/>
             </wp:cNvGraphicFramePr>
@@ -315,7 +320,7 @@
               <a:graphicData uri="http://schemas.openxmlformats.org/drawingml/2006/picture">
                 <pic:pic xmlns:pic="http://schemas.openxmlformats.org/drawingml/2006/picture">
                   <pic:nvPicPr>
-                    <pic:cNvPr id="25" name="Sequencediagram4.png"/>
+                    <pic:cNvPr id="6" name="Sequencediagram3.png"/>
                     <pic:cNvPicPr/>
                   </pic:nvPicPr>
                   <pic:blipFill>
@@ -333,7 +338,7 @@
                   <pic:spPr>
                     <a:xfrm>
                       <a:off x="0" y="0"/>
-                      <a:ext cx="5943600" cy="4577080"/>
+                      <a:ext cx="5943600" cy="5016500"/>
                     </a:xfrm>
                     <a:prstGeom prst="rect">
                       <a:avLst/>
@@ -370,8 +375,6 @@
         </w:rPr>
         <w:t>&lt;Doctor manager&gt; Create regimen</w:t>
       </w:r>
-      <w:bookmarkStart w:id="0" w:name="_GoBack"/>
-      <w:bookmarkEnd w:id="0"/>
       <w:r>
         <w:rPr>
           <w:b/>
@@ -394,9 +397,9 @@
         <w:lastRenderedPageBreak/>
         <w:drawing>
           <wp:inline distT="0" distB="0" distL="0" distR="0">
-            <wp:extent cx="5943600" cy="3926205"/>
-            <wp:effectExtent l="0" t="0" r="0" b="0"/>
-            <wp:docPr id="16" name="Picture 16"/>
+            <wp:extent cx="5943600" cy="3879850"/>
+            <wp:effectExtent l="0" t="0" r="0" b="6350"/>
+            <wp:docPr id="7" name="Picture 7"/>
             <wp:cNvGraphicFramePr>
               <a:graphicFrameLocks xmlns:a="http://schemas.openxmlformats.org/drawingml/2006/main" noChangeAspect="1"/>
             </wp:cNvGraphicFramePr>
@@ -404,11 +407,11 @@
               <a:graphicData uri="http://schemas.openxmlformats.org/drawingml/2006/picture">
                 <pic:pic xmlns:pic="http://schemas.openxmlformats.org/drawingml/2006/picture">
                   <pic:nvPicPr>
-                    <pic:cNvPr id="16" name="Sequencediagram5.png"/>
+                    <pic:cNvPr id="7" name="Sequencediagram4.png"/>
                     <pic:cNvPicPr/>
                   </pic:nvPicPr>
                   <pic:blipFill>
-                    <a:blip r:embed="rId8">
+                    <a:blip r:embed="rId8" cstate="print">
                       <a:extLst>
                         <a:ext uri="{28A0092B-C50C-407E-A947-70E740481C1C}">
                           <a14:useLocalDpi xmlns:a14="http://schemas.microsoft.com/office/drawing/2010/main" val="0"/>
@@ -422,7 +425,7 @@
                   <pic:spPr>
                     <a:xfrm>
                       <a:off x="0" y="0"/>
-                      <a:ext cx="5943600" cy="3926205"/>
+                      <a:ext cx="5943600" cy="3879850"/>
                     </a:xfrm>
                     <a:prstGeom prst="rect">
                       <a:avLst/>
@@ -512,9 +515,9 @@
         <w:lastRenderedPageBreak/>
         <w:drawing>
           <wp:inline distT="0" distB="0" distL="0" distR="0">
-            <wp:extent cx="5943600" cy="3676650"/>
-            <wp:effectExtent l="0" t="0" r="0" b="0"/>
-            <wp:docPr id="20" name="Picture 20"/>
+            <wp:extent cx="5943600" cy="3881120"/>
+            <wp:effectExtent l="0" t="0" r="0" b="5080"/>
+            <wp:docPr id="13" name="Picture 13"/>
             <wp:cNvGraphicFramePr>
               <a:graphicFrameLocks xmlns:a="http://schemas.openxmlformats.org/drawingml/2006/main" noChangeAspect="1"/>
             </wp:cNvGraphicFramePr>
@@ -522,7 +525,7 @@
               <a:graphicData uri="http://schemas.openxmlformats.org/drawingml/2006/picture">
                 <pic:pic xmlns:pic="http://schemas.openxmlformats.org/drawingml/2006/picture">
                   <pic:nvPicPr>
-                    <pic:cNvPr id="20" name="Sequencediagram6.png"/>
+                    <pic:cNvPr id="13" name="Sequencediagram5.png"/>
                     <pic:cNvPicPr/>
                   </pic:nvPicPr>
                   <pic:blipFill>
@@ -540,7 +543,7 @@
                   <pic:spPr>
                     <a:xfrm>
                       <a:off x="0" y="0"/>
-                      <a:ext cx="5943600" cy="3676650"/>
+                      <a:ext cx="5943600" cy="3881120"/>
                     </a:xfrm>
                     <a:prstGeom prst="rect">
                       <a:avLst/>
@@ -589,11 +592,12 @@
           <w:b/>
           <w:noProof/>
         </w:rPr>
+        <w:lastRenderedPageBreak/>
         <w:drawing>
           <wp:inline distT="0" distB="0" distL="0" distR="0">
-            <wp:extent cx="5943600" cy="3709035"/>
-            <wp:effectExtent l="0" t="0" r="0" b="5715"/>
-            <wp:docPr id="19" name="Picture 19"/>
+            <wp:extent cx="5943600" cy="4287520"/>
+            <wp:effectExtent l="0" t="0" r="0" b="0"/>
+            <wp:docPr id="14" name="Picture 14"/>
             <wp:cNvGraphicFramePr>
               <a:graphicFrameLocks xmlns:a="http://schemas.openxmlformats.org/drawingml/2006/main" noChangeAspect="1"/>
             </wp:cNvGraphicFramePr>
@@ -601,7 +605,7 @@
               <a:graphicData uri="http://schemas.openxmlformats.org/drawingml/2006/picture">
                 <pic:pic xmlns:pic="http://schemas.openxmlformats.org/drawingml/2006/picture">
                   <pic:nvPicPr>
-                    <pic:cNvPr id="19" name="Sequencediagram6.png"/>
+                    <pic:cNvPr id="14" name="Sequencediagram6.png"/>
                     <pic:cNvPicPr/>
                   </pic:nvPicPr>
                   <pic:blipFill>
@@ -619,7 +623,7 @@
                   <pic:spPr>
                     <a:xfrm>
                       <a:off x="0" y="0"/>
-                      <a:ext cx="5943600" cy="3709035"/>
+                      <a:ext cx="5943600" cy="4287520"/>
                     </a:xfrm>
                     <a:prstGeom prst="rect">
                       <a:avLst/>
@@ -681,11 +685,12 @@
           <w:b/>
           <w:noProof/>
         </w:rPr>
+        <w:lastRenderedPageBreak/>
         <w:drawing>
           <wp:inline distT="0" distB="0" distL="0" distR="0">
-            <wp:extent cx="5943600" cy="4523105"/>
+            <wp:extent cx="5943600" cy="4159250"/>
             <wp:effectExtent l="0" t="0" r="0" b="0"/>
-            <wp:docPr id="24" name="Picture 24"/>
+            <wp:docPr id="21" name="Picture 21"/>
             <wp:cNvGraphicFramePr>
               <a:graphicFrameLocks xmlns:a="http://schemas.openxmlformats.org/drawingml/2006/main" noChangeAspect="1"/>
             </wp:cNvGraphicFramePr>
@@ -693,7 +698,7 @@
               <a:graphicData uri="http://schemas.openxmlformats.org/drawingml/2006/picture">
                 <pic:pic xmlns:pic="http://schemas.openxmlformats.org/drawingml/2006/picture">
                   <pic:nvPicPr>
-                    <pic:cNvPr id="24" name="Sequencediagram8.png"/>
+                    <pic:cNvPr id="21" name="Sequencediagram8.png"/>
                     <pic:cNvPicPr/>
                   </pic:nvPicPr>
                   <pic:blipFill>
@@ -711,7 +716,7 @@
                   <pic:spPr>
                     <a:xfrm>
                       <a:off x="0" y="0"/>
-                      <a:ext cx="5943600" cy="4523105"/>
+                      <a:ext cx="5943600" cy="4159250"/>
                     </a:xfrm>
                     <a:prstGeom prst="rect">
                       <a:avLst/>
@@ -776,9 +781,9 @@
         <w:lastRenderedPageBreak/>
         <w:drawing>
           <wp:inline distT="0" distB="0" distL="0" distR="0">
-            <wp:extent cx="5943600" cy="4608195"/>
-            <wp:effectExtent l="0" t="0" r="0" b="1905"/>
-            <wp:docPr id="4" name="Picture 4"/>
+            <wp:extent cx="5943600" cy="4159250"/>
+            <wp:effectExtent l="0" t="0" r="0" b="0"/>
+            <wp:docPr id="23" name="Picture 23"/>
             <wp:cNvGraphicFramePr>
               <a:graphicFrameLocks xmlns:a="http://schemas.openxmlformats.org/drawingml/2006/main" noChangeAspect="1"/>
             </wp:cNvGraphicFramePr>
@@ -786,7 +791,7 @@
               <a:graphicData uri="http://schemas.openxmlformats.org/drawingml/2006/picture">
                 <pic:pic xmlns:pic="http://schemas.openxmlformats.org/drawingml/2006/picture">
                   <pic:nvPicPr>
-                    <pic:cNvPr id="4" name="Sequencediagram9.png"/>
+                    <pic:cNvPr id="23" name="Sequencediagram8.png"/>
                     <pic:cNvPicPr/>
                   </pic:nvPicPr>
                   <pic:blipFill>
@@ -804,7 +809,7 @@
                   <pic:spPr>
                     <a:xfrm>
                       <a:off x="0" y="0"/>
-                      <a:ext cx="5943600" cy="4608195"/>
+                      <a:ext cx="5943600" cy="4159250"/>
                     </a:xfrm>
                     <a:prstGeom prst="rect">
                       <a:avLst/>
@@ -855,6 +860,7 @@
           <w:b/>
         </w:rPr>
       </w:pPr>
+      <w:bookmarkStart w:id="0" w:name="_GoBack"/>
       <w:r>
         <w:rPr>
           <w:b/>
@@ -863,9 +869,9 @@
         <w:lastRenderedPageBreak/>
         <w:drawing>
           <wp:inline distT="0" distB="0" distL="0" distR="0">
-            <wp:extent cx="5943600" cy="3839210"/>
-            <wp:effectExtent l="0" t="0" r="0" b="8890"/>
-            <wp:docPr id="22" name="Picture 22"/>
+            <wp:extent cx="5943600" cy="3601720"/>
+            <wp:effectExtent l="0" t="0" r="0" b="0"/>
+            <wp:docPr id="26" name="Picture 26"/>
             <wp:cNvGraphicFramePr>
               <a:graphicFrameLocks xmlns:a="http://schemas.openxmlformats.org/drawingml/2006/main" noChangeAspect="1"/>
             </wp:cNvGraphicFramePr>
@@ -873,7 +879,7 @@
               <a:graphicData uri="http://schemas.openxmlformats.org/drawingml/2006/picture">
                 <pic:pic xmlns:pic="http://schemas.openxmlformats.org/drawingml/2006/picture">
                   <pic:nvPicPr>
-                    <pic:cNvPr id="22" name="Sequencediagram10.png"/>
+                    <pic:cNvPr id="26" name="Sequencediagram9.png"/>
                     <pic:cNvPicPr/>
                   </pic:nvPicPr>
                   <pic:blipFill>
@@ -891,7 +897,7 @@
                   <pic:spPr>
                     <a:xfrm>
                       <a:off x="0" y="0"/>
-                      <a:ext cx="5943600" cy="3839210"/>
+                      <a:ext cx="5943600" cy="3601720"/>
                     </a:xfrm>
                     <a:prstGeom prst="rect">
                       <a:avLst/>
@@ -903,6 +909,7 @@
           </wp:inline>
         </w:drawing>
       </w:r>
+      <w:bookmarkEnd w:id="0"/>
     </w:p>
     <w:sectPr>
       <w:pgSz w:w="12240" w:h="15840"/>

</xml_diff>